<commit_message>
Changed the UML, edited the tasks document, added comments to Main class and implemented main method
</commit_message>
<xml_diff>
--- a/whatToDo.docx
+++ b/whatToDo.docx
@@ -344,232 +344,173 @@
           <w:rFonts w:ascii="Arial Armenian" w:hAnsi="Arial Armenian"/>
         </w:rPr>
       </w:pPr>
-      <w:r>
-        <w:rPr>
-          <w:rFonts w:ascii="Arial Armenian" w:hAnsi="Arial Armenian"/>
-        </w:rPr>
-        <w:t xml:space="preserve"> </w:t>
-      </w:r>
-      <w:r>
-        <w:rPr>
-          <w:rFonts w:ascii="Arial Armenian" w:hAnsi="Arial Armenian"/>
-          <w:b/>
-          <w:bCs/>
-          <w:i/>
-          <w:iCs/>
-          <w:sz w:val="28"/>
-          <w:szCs w:val="28"/>
-        </w:rPr>
-        <w:t>Main class</w:t>
-      </w:r>
-      <w:r>
-        <w:rPr>
-          <w:rFonts w:ascii="Arial Armenian" w:hAnsi="Arial Armenian"/>
-        </w:rPr>
-        <w:t>-</w:t>
-      </w:r>
-      <w:r>
-        <w:rPr>
-          <w:rFonts w:ascii="Arial" w:hAnsi="Arial" w:cs="Arial"/>
-          <w:lang w:val="hy-AM"/>
-        </w:rPr>
-        <w:t>ը</w:t>
-      </w:r>
-      <w:r>
-        <w:rPr>
-          <w:rFonts w:ascii="Arial Armenian" w:hAnsi="Arial Armenian"/>
-        </w:rPr>
-        <w:t xml:space="preserve"> </w:t>
-      </w:r>
-      <w:r>
-        <w:rPr>
-          <w:rFonts w:ascii="Arial" w:hAnsi="Arial" w:cs="Arial"/>
-          <w:lang w:val="hy-AM"/>
-        </w:rPr>
-        <w:t>որի իրա մեջ</w:t>
-      </w:r>
-      <w:bookmarkStart w:id="0" w:name="_GoBack"/>
-      <w:bookmarkEnd w:id="0"/>
-      <w:r>
-        <w:rPr>
-          <w:rFonts w:ascii="Arial" w:hAnsi="Arial" w:cs="Arial"/>
-          <w:lang w:val="hy-AM"/>
-        </w:rPr>
-        <w:t xml:space="preserve"> կպահի աշխատացնելու անհրաժեշտ մեթոդներւ</w:t>
-      </w:r>
     </w:p>
     <w:p>
       <w:pPr>
         <w:rPr>
-          <w:rFonts w:ascii="Arial Armenian" w:hAnsi="Arial Armenian"/>
+          <w:rFonts w:ascii="Arial" w:hAnsi="Arial" w:cs="Arial"/>
+          <w:lang w:val="hy-AM"/>
         </w:rPr>
       </w:pPr>
-      <w:proofErr w:type="spellStart"/>
-      <w:r>
-        <w:rPr>
-          <w:rFonts w:ascii="Arial Armenian" w:hAnsi="Arial Armenian"/>
-          <w:b/>
-          <w:bCs/>
-          <w:i/>
-          <w:iCs/>
-          <w:sz w:val="28"/>
-          <w:szCs w:val="28"/>
-        </w:rPr>
-        <w:t>getInpu</w:t>
-      </w:r>
-      <w:r>
-        <w:rPr>
-          <w:rFonts w:ascii="Arial Armenian" w:hAnsi="Arial Armenian"/>
-        </w:rPr>
-        <w:t>t</w:t>
-      </w:r>
-      <w:proofErr w:type="spellEnd"/>
-      <w:r>
-        <w:rPr>
-          <w:rFonts w:ascii="Arial" w:hAnsi="Arial" w:cs="Arial"/>
-          <w:lang w:val="hy-AM"/>
-        </w:rPr>
-        <w:t xml:space="preserve">՝ յուզեռից կհարցնի որ աշխատողին եք ման </w:t>
-      </w:r>
-      <w:proofErr w:type="gramStart"/>
-      <w:r>
-        <w:rPr>
-          <w:rFonts w:ascii="Arial" w:hAnsi="Arial" w:cs="Arial"/>
-          <w:lang w:val="hy-AM"/>
-        </w:rPr>
-        <w:t xml:space="preserve">գալիս </w:t>
-      </w:r>
-      <w:r>
-        <w:rPr>
-          <w:rFonts w:ascii="Arial Armenian" w:hAnsi="Arial Armenian"/>
-        </w:rPr>
-        <w:t>,</w:t>
-      </w:r>
-      <w:proofErr w:type="gramEnd"/>
       <w:r>
         <w:rPr>
           <w:rFonts w:ascii="Arial Armenian" w:hAnsi="Arial Armenian"/>
         </w:rPr>
         <w:t xml:space="preserve"> </w:t>
+      </w:r>
+      <w:r>
+        <w:rPr>
+          <w:rFonts w:ascii="Arial Armenian" w:hAnsi="Arial Armenian"/>
+          <w:b/>
+          <w:bCs/>
+          <w:i/>
+          <w:iCs/>
+          <w:sz w:val="28"/>
+          <w:szCs w:val="28"/>
+        </w:rPr>
+        <w:t>Main class</w:t>
+      </w:r>
+      <w:r>
+        <w:rPr>
+          <w:rFonts w:ascii="Arial Armenian" w:hAnsi="Arial Armenian"/>
+        </w:rPr>
+        <w:t>-</w:t>
+      </w:r>
+      <w:r>
+        <w:rPr>
+          <w:rFonts w:ascii="Arial" w:hAnsi="Arial" w:cs="Arial"/>
+          <w:lang w:val="hy-AM"/>
+        </w:rPr>
+        <w:t>ը</w:t>
+      </w:r>
+      <w:r>
+        <w:rPr>
+          <w:rFonts w:ascii="Arial Armenian" w:hAnsi="Arial Armenian"/>
+        </w:rPr>
+        <w:t xml:space="preserve"> </w:t>
+      </w:r>
+      <w:r>
+        <w:rPr>
+          <w:rFonts w:ascii="Arial" w:hAnsi="Arial" w:cs="Arial"/>
+          <w:lang w:val="hy-AM"/>
+        </w:rPr>
+        <w:t>որի իրա մեջ կպահի աշխատացնելու անհրաժեշտ մեթոդներ</w:t>
+      </w:r>
+      <w:r>
+        <w:rPr>
+          <w:rFonts w:ascii="Arial" w:hAnsi="Arial" w:cs="Arial"/>
+          <w:lang w:val="hy-AM"/>
+        </w:rPr>
+        <w:t>ը</w:t>
       </w:r>
     </w:p>
     <w:p>
       <w:pPr>
         <w:rPr>
-          <w:rFonts w:ascii="Arial Armenian" w:hAnsi="Arial Armenian"/>
+          <w:rFonts w:ascii="Arial" w:hAnsi="Arial" w:cs="Arial"/>
+          <w:lang w:val="hy-AM"/>
         </w:rPr>
       </w:pPr>
-      <w:proofErr w:type="spellStart"/>
-      <w:r>
-        <w:rPr>
-          <w:rFonts w:ascii="Arial Armenian" w:hAnsi="Arial Armenian"/>
-          <w:b/>
-          <w:bCs/>
-          <w:i/>
-          <w:iCs/>
-          <w:sz w:val="28"/>
-          <w:szCs w:val="28"/>
-        </w:rPr>
-        <w:t>recognizeEmployee</w:t>
-      </w:r>
-      <w:proofErr w:type="spellEnd"/>
-      <w:r>
-        <w:rPr>
-          <w:rFonts w:ascii="Arial Armenian" w:hAnsi="Arial Armenian"/>
-        </w:rPr>
-        <w:t>`</w:t>
-      </w:r>
-      <w:r>
-        <w:t xml:space="preserve"> </w:t>
-      </w:r>
-      <w:r>
-        <w:t>input-</w:t>
-      </w:r>
-      <w:r>
-        <w:rPr>
-          <w:lang w:val="hy-AM"/>
-        </w:rPr>
-        <w:t>ից ելնելով կպարզի որ աշխատողի մասին ա խոսքը,</w:t>
-      </w:r>
-      <w:r>
-        <w:rPr>
-          <w:rFonts w:ascii="Arial Armenian" w:hAnsi="Arial Armenian"/>
-        </w:rPr>
-        <w:t xml:space="preserve"> </w:t>
+      <w:r>
+        <w:rPr>
+          <w:rFonts w:ascii="Arial Armenian" w:hAnsi="Arial Armenian" w:cs="Arial"/>
+          <w:b/>
+          <w:bCs/>
+          <w:i/>
+          <w:iCs/>
+          <w:sz w:val="28"/>
+          <w:szCs w:val="28"/>
+          <w:lang w:val="hy-AM"/>
+        </w:rPr>
+        <w:t>showEmployeeNamesMenu</w:t>
+      </w:r>
+      <w:r>
+        <w:rPr>
+          <w:rFonts w:ascii="Arial" w:hAnsi="Arial" w:cs="Arial"/>
+          <w:lang w:val="hy-AM"/>
+        </w:rPr>
+        <w:t xml:space="preserve"> ՝ կտպի բոլոր աշխատողների անունները ու կհարցնի ում եք ցանկանում փնտրել</w:t>
       </w:r>
     </w:p>
     <w:p>
       <w:pPr>
         <w:rPr>
           <w:rFonts w:ascii="Arial Armenian" w:hAnsi="Arial Armenian"/>
+          <w:lang w:val="hy-AM"/>
         </w:rPr>
       </w:pPr>
-      <w:proofErr w:type="spellStart"/>
-      <w:r>
-        <w:rPr>
-          <w:rFonts w:ascii="Arial Armenian" w:hAnsi="Arial Armenian"/>
-          <w:b/>
-          <w:bCs/>
-          <w:i/>
-          <w:iCs/>
-          <w:sz w:val="28"/>
-          <w:szCs w:val="28"/>
-        </w:rPr>
-        <w:t>showMenu</w:t>
-      </w:r>
-      <w:proofErr w:type="spellEnd"/>
-      <w:r>
-        <w:rPr>
-          <w:rFonts w:ascii="Arial" w:hAnsi="Arial" w:cs="Arial"/>
-          <w:lang w:val="hy-AM"/>
-        </w:rPr>
-        <w:t>՝ կհարցնի ինչ եք ուզում իմանալ տվյալ աշխատողի մասին</w:t>
-      </w:r>
-      <w:r>
-        <w:rPr>
-          <w:rFonts w:ascii="Arial Armenian" w:hAnsi="Arial Armenian"/>
-        </w:rPr>
-        <w:t>,</w:t>
+      <w:r>
+        <w:rPr>
+          <w:rFonts w:ascii="Arial Armenian" w:hAnsi="Arial Armenian"/>
+          <w:b/>
+          <w:bCs/>
+          <w:i/>
+          <w:iCs/>
+          <w:sz w:val="28"/>
+          <w:szCs w:val="28"/>
+          <w:lang w:val="hy-AM"/>
+        </w:rPr>
+        <w:t>recognizeEmployee</w:t>
+      </w:r>
+      <w:r>
+        <w:rPr>
+          <w:rFonts w:ascii="Arial Armenian" w:hAnsi="Arial Armenian"/>
+          <w:lang w:val="hy-AM"/>
+        </w:rPr>
+        <w:t>`</w:t>
+      </w:r>
+      <w:r>
+        <w:rPr>
+          <w:lang w:val="hy-AM"/>
+        </w:rPr>
+        <w:t xml:space="preserve"> input-</w:t>
+      </w:r>
+      <w:r>
+        <w:rPr>
+          <w:lang w:val="hy-AM"/>
+        </w:rPr>
+        <w:t>ից ելնելով կպարզի որ աշխատողի մասին ա խոսքը,</w:t>
+      </w:r>
+      <w:r>
+        <w:rPr>
+          <w:rFonts w:ascii="Arial Armenian" w:hAnsi="Arial Armenian"/>
+          <w:lang w:val="hy-AM"/>
+        </w:rPr>
+        <w:t xml:space="preserve"> </w:t>
       </w:r>
     </w:p>
     <w:p>
       <w:pPr>
         <w:rPr>
           <w:rFonts w:ascii="Arial Armenian" w:hAnsi="Arial Armenian"/>
+          <w:lang w:val="hy-AM"/>
         </w:rPr>
       </w:pPr>
-      <w:proofErr w:type="spellStart"/>
-      <w:r>
-        <w:rPr>
-          <w:rFonts w:ascii="Arial Armenian" w:hAnsi="Arial Armenian"/>
-          <w:b/>
-          <w:bCs/>
-          <w:i/>
-          <w:iCs/>
-          <w:sz w:val="28"/>
-          <w:szCs w:val="28"/>
-        </w:rPr>
-        <w:t>showOutput</w:t>
-      </w:r>
-      <w:proofErr w:type="spellEnd"/>
-      <w:r>
-        <w:rPr>
-          <w:rFonts w:ascii="Arial Armenian" w:hAnsi="Arial Armenian"/>
-        </w:rPr>
-        <w:t>`</w:t>
-      </w:r>
-      <w:r>
-        <w:rPr>
-          <w:rFonts w:ascii="Arial" w:hAnsi="Arial" w:cs="Arial"/>
-          <w:lang w:val="hy-AM"/>
-        </w:rPr>
-        <w:t>կոնսոլում կգրի պահանջվող ինֆոն</w:t>
-      </w:r>
-      <w:r>
-        <w:rPr>
-          <w:rFonts w:ascii="Arial Armenian" w:hAnsi="Arial Armenian"/>
-        </w:rPr>
-        <w:t>,</w:t>
+      <w:r>
+        <w:rPr>
+          <w:rFonts w:ascii="Arial Armenian" w:hAnsi="Arial Armenian"/>
+          <w:b/>
+          <w:bCs/>
+          <w:i/>
+          <w:iCs/>
+          <w:sz w:val="28"/>
+          <w:szCs w:val="28"/>
+          <w:lang w:val="hy-AM"/>
+        </w:rPr>
+        <w:t>showMenu</w:t>
+      </w:r>
+      <w:r>
+        <w:rPr>
+          <w:rFonts w:ascii="Arial" w:hAnsi="Arial" w:cs="Arial"/>
+          <w:lang w:val="hy-AM"/>
+        </w:rPr>
+        <w:t>՝ կհարցնի ինչ եք ուզում իմանալ տվյալ աշխատողի մասին</w:t>
+      </w:r>
+      <w:r>
+        <w:rPr>
+          <w:lang w:val="hy-AM"/>
+        </w:rPr>
+        <w:t xml:space="preserve"> ու կտպի էդ ինֆոն</w:t>
       </w:r>
     </w:p>
     <w:p>
@@ -588,12 +529,14 @@
           <w:iCs/>
           <w:sz w:val="28"/>
           <w:szCs w:val="28"/>
+          <w:lang w:val="hy-AM"/>
         </w:rPr>
         <w:t>main</w:t>
       </w:r>
       <w:r>
         <w:rPr>
           <w:rFonts w:ascii="Arial Armenian" w:hAnsi="Arial Armenian"/>
+          <w:lang w:val="hy-AM"/>
         </w:rPr>
         <w:t>-</w:t>
       </w:r>
@@ -602,28 +545,14 @@
           <w:rFonts w:ascii="Arial" w:hAnsi="Arial" w:cs="Arial"/>
           <w:lang w:val="hy-AM"/>
         </w:rPr>
-        <w:t xml:space="preserve">ը </w:t>
-      </w:r>
-      <w:proofErr w:type="gramStart"/>
-      <w:r>
-        <w:rPr>
-          <w:rFonts w:ascii="Arial" w:hAnsi="Arial" w:cs="Arial"/>
-          <w:lang w:val="hy-AM"/>
-        </w:rPr>
-        <w:t xml:space="preserve">որը </w:t>
-      </w:r>
-      <w:r>
-        <w:rPr>
-          <w:rFonts w:ascii="Arial Armenian" w:hAnsi="Arial Armenian"/>
-        </w:rPr>
-        <w:t xml:space="preserve"> while</w:t>
-      </w:r>
-      <w:proofErr w:type="gramEnd"/>
-      <w:r>
-        <w:rPr>
-          <w:rFonts w:ascii="Arial Armenian" w:hAnsi="Arial Armenian"/>
-        </w:rPr>
-        <w:t>-</w:t>
+        <w:t xml:space="preserve">ը որը </w:t>
+      </w:r>
+      <w:r>
+        <w:rPr>
+          <w:rFonts w:ascii="Arial Armenian" w:hAnsi="Arial Armenian"/>
+          <w:lang w:val="hy-AM"/>
+        </w:rPr>
+        <w:t xml:space="preserve"> while-</w:t>
       </w:r>
       <w:r>
         <w:rPr>
@@ -635,6 +564,7 @@
       <w:r>
         <w:rPr>
           <w:rFonts w:ascii="Arial Armenian" w:hAnsi="Arial Armenian"/>
+          <w:lang w:val="hy-AM"/>
         </w:rPr>
         <w:t xml:space="preserve"> </w:t>
       </w:r>
@@ -648,6 +578,7 @@
       <w:r>
         <w:rPr>
           <w:rFonts w:ascii="Arial Armenian" w:hAnsi="Arial Armenian"/>
+          <w:lang w:val="hy-AM"/>
         </w:rPr>
         <w:t xml:space="preserve"> input-</w:t>
       </w:r>
@@ -661,6 +592,7 @@
       <w:r>
         <w:rPr>
           <w:rFonts w:ascii="Arial Armenian" w:hAnsi="Arial Armenian"/>
+          <w:lang w:val="hy-AM"/>
         </w:rPr>
         <w:t xml:space="preserve"> quit </w:t>
       </w:r>
@@ -675,7 +607,99 @@
     <w:p>
       <w:pPr>
         <w:rPr>
-          <w:rFonts w:ascii="Arial Armenian" w:hAnsi="Arial Armenian"/>
+          <w:lang w:val="hy-AM"/>
+        </w:rPr>
+      </w:pPr>
+      <w:r>
+        <w:rPr>
+          <w:rFonts w:ascii="Arial Armenian" w:hAnsi="Arial Armenian"/>
+          <w:b/>
+          <w:bCs/>
+          <w:i/>
+          <w:iCs/>
+          <w:sz w:val="28"/>
+          <w:szCs w:val="28"/>
+          <w:lang w:val="hy-AM"/>
+        </w:rPr>
+        <w:t>instantiateObjects</w:t>
+      </w:r>
+      <w:r>
+        <w:rPr>
+          <w:rFonts w:ascii="Arial Armenian" w:hAnsi="Arial Armenian"/>
+          <w:lang w:val="hy-AM"/>
+        </w:rPr>
+        <w:t xml:space="preserve"> `</w:t>
+      </w:r>
+      <w:r>
+        <w:rPr>
+          <w:lang w:val="hy-AM"/>
+        </w:rPr>
+        <w:t xml:space="preserve"> կստեղծի նոր </w:t>
+      </w:r>
+      <w:r>
+        <w:rPr>
+          <w:lang w:val="hy-AM"/>
+        </w:rPr>
+        <w:t>EpamArmenia</w:t>
+      </w:r>
+      <w:r>
+        <w:rPr>
+          <w:lang w:val="hy-AM"/>
+        </w:rPr>
+        <w:t xml:space="preserve"> օբյեկտ</w:t>
+      </w:r>
+      <w:r>
+        <w:rPr>
+          <w:lang w:val="hy-AM"/>
+        </w:rPr>
+        <w:t xml:space="preserve">, </w:t>
+      </w:r>
+    </w:p>
+    <w:p>
+      <w:pPr>
+        <w:rPr>
+          <w:rFonts w:ascii="Arial" w:hAnsi="Arial" w:cs="Arial"/>
+          <w:lang w:val="hy-AM"/>
+        </w:rPr>
+      </w:pPr>
+      <w:r>
+        <w:rPr>
+          <w:lang w:val="hy-AM"/>
+        </w:rPr>
+        <w:t>EpamEmployee</w:t>
+      </w:r>
+      <w:r>
+        <w:rPr>
+          <w:lang w:val="hy-AM"/>
+        </w:rPr>
+        <w:t xml:space="preserve"> </w:t>
+      </w:r>
+      <w:r>
+        <w:rPr>
+          <w:lang w:val="hy-AM"/>
+        </w:rPr>
+        <w:t>օբյեկտներ</w:t>
+      </w:r>
+      <w:r>
+        <w:rPr>
+          <w:lang w:val="hy-AM"/>
+        </w:rPr>
+        <w:t xml:space="preserve"> ու կավելացնի ինֆոն</w:t>
+      </w:r>
+    </w:p>
+    <w:p>
+      <w:pPr>
+        <w:rPr>
+          <w:rFonts w:ascii="Arial" w:hAnsi="Arial" w:cs="Arial"/>
+          <w:lang w:val="hy-AM"/>
+        </w:rPr>
+      </w:pPr>
+    </w:p>
+    <w:p>
+      <w:pPr>
+        <w:rPr>
+          <w:rFonts w:ascii="Arial Armenian" w:hAnsi="Arial Armenian"/>
+          <w:lang w:val="hy-AM"/>
         </w:rPr>
       </w:pPr>
     </w:p>
@@ -714,41 +738,8 @@
           </w14:textFill>
         </w:rPr>
       </w:pPr>
-      <w:r>
-        <w:rPr>
-          <w:rFonts w:ascii="Arial Black" w:hAnsi="Arial Black"/>
-          <w:sz w:val="40"/>
-          <w:szCs w:val="40"/>
-          <w14:reflection w14:blurRad="6350" w14:stA="53000" w14:stPos="0" w14:endA="300" w14:endPos="35500" w14:dist="0" w14:dir="5400000" w14:fadeDir="5400000" w14:sx="100000" w14:sy="-90000" w14:kx="0" w14:ky="0" w14:algn="bl"/>
-          <w14:textOutline w14:w="0" w14:cap="flat" w14:cmpd="sng" w14:algn="ctr">
-            <w14:noFill/>
-            <w14:prstDash w14:val="solid"/>
-            <w14:round/>
-          </w14:textOutline>
-          <w14:textFill>
-            <w14:gradFill>
-              <w14:gsLst>
-                <w14:gs w14:pos="0">
-                  <w14:schemeClr w14:val="accent5">
-                    <w14:lumMod w14:val="50000"/>
-                  </w14:schemeClr>
-                </w14:gs>
-                <w14:gs w14:pos="50000">
-                  <w14:schemeClr w14:val="accent5"/>
-                </w14:gs>
-                <w14:gs w14:pos="100000">
-                  <w14:schemeClr w14:val="accent5">
-                    <w14:lumMod w14:val="60000"/>
-                    <w14:lumOff w14:val="40000"/>
-                  </w14:schemeClr>
-                </w14:gs>
-              </w14:gsLst>
-              <w14:lin w14:ang="5400000" w14:scaled="0"/>
-            </w14:gradFill>
-          </w14:textFill>
-        </w:rPr>
-        <w:t>This is so far from being complete!</w:t>
-      </w:r>
+      <w:bookmarkStart w:id="0" w:name="_GoBack"/>
+      <w:bookmarkEnd w:id="0"/>
     </w:p>
     <w:sectPr>
       <w:pgSz w:w="12240" w:h="15840"/>

</xml_diff>